<commit_message>
Fixed diagrams according to Andalus's comments
See Michael's notes in WhatsApp
</commit_message>
<xml_diff>
--- a/Docs/הטלת אחריות.docx
+++ b/Docs/הטלת אחריות.docx
@@ -1,6 +1,6 @@
 
 <file path=word/document.xml><?xml version="1.0" encoding="utf-8"?>
-<w:document xmlns:wpc="http://schemas.microsoft.com/office/word/2010/wordprocessingCanvas" xmlns:cx="http://schemas.microsoft.com/office/drawing/2014/chartex" xmlns:cx1="http://schemas.microsoft.com/office/drawing/2015/9/8/chartex" xmlns:cx2="http://schemas.microsoft.com/office/drawing/2015/10/21/chartex" xmlns:cx3="http://schemas.microsoft.com/office/drawing/2016/5/9/chartex" xmlns:cx4="http://schemas.microsoft.com/office/drawing/2016/5/10/chartex" xmlns:cx5="http://schemas.microsoft.com/office/drawing/2016/5/11/chartex" xmlns:cx6="http://schemas.microsoft.com/office/drawing/2016/5/12/chartex" xmlns:cx7="http://schemas.microsoft.com/office/drawing/2016/5/13/chartex" xmlns:cx8="http://schemas.microsoft.com/office/drawing/2016/5/14/chartex" xmlns:mc="http://schemas.openxmlformats.org/markup-compatibility/2006" xmlns:aink="http://schemas.microsoft.com/office/drawing/2016/ink" xmlns:am3d="http://schemas.microsoft.com/office/drawing/2017/model3d" xmlns:o="urn:schemas-microsoft-com:office:office" xmlns:r="http://schemas.openxmlformats.org/officeDocument/2006/relationships" xmlns:m="http://schemas.openxmlformats.org/officeDocument/2006/math" xmlns:v="urn:schemas-microsoft-com:vml" xmlns:wp14="http://schemas.microsoft.com/office/word/2010/wordprocessingDrawing" xmlns:wp="http://schemas.openxmlformats.org/drawingml/2006/wordprocessingDrawing" xmlns:w10="urn:schemas-microsoft-com:office:word" xmlns:w="http://schemas.openxmlformats.org/wordprocessingml/2006/main" xmlns:w14="http://schemas.microsoft.com/office/word/2010/wordml" xmlns:w15="http://schemas.microsoft.com/office/word/2012/wordml" xmlns:w16cex="http://schemas.microsoft.com/office/word/2018/wordml/cex" xmlns:w16cid="http://schemas.microsoft.com/office/word/2016/wordml/cid" xmlns:w16="http://schemas.microsoft.com/office/word/2018/wordml" xmlns:w16se="http://schemas.microsoft.com/office/word/2015/wordml/symex" xmlns:wpg="http://schemas.microsoft.com/office/word/2010/wordprocessingGroup" xmlns:wpi="http://schemas.microsoft.com/office/word/2010/wordprocessingInk" xmlns:wne="http://schemas.microsoft.com/office/word/2006/wordml" xmlns:wps="http://schemas.microsoft.com/office/word/2010/wordprocessingShape" mc:Ignorable="w14 w15 w16se w16cid w16 w16cex wp14">
+<w:document xmlns:wpc="http://schemas.microsoft.com/office/word/2010/wordprocessingCanvas" xmlns:cx="http://schemas.microsoft.com/office/drawing/2014/chartex" xmlns:cx1="http://schemas.microsoft.com/office/drawing/2015/9/8/chartex" xmlns:cx2="http://schemas.microsoft.com/office/drawing/2015/10/21/chartex" xmlns:cx3="http://schemas.microsoft.com/office/drawing/2016/5/9/chartex" xmlns:cx4="http://schemas.microsoft.com/office/drawing/2016/5/10/chartex" xmlns:cx5="http://schemas.microsoft.com/office/drawing/2016/5/11/chartex" xmlns:cx6="http://schemas.microsoft.com/office/drawing/2016/5/12/chartex" xmlns:cx7="http://schemas.microsoft.com/office/drawing/2016/5/13/chartex" xmlns:cx8="http://schemas.microsoft.com/office/drawing/2016/5/14/chartex" xmlns:mc="http://schemas.openxmlformats.org/markup-compatibility/2006" xmlns:aink="http://schemas.microsoft.com/office/drawing/2016/ink" xmlns:am3d="http://schemas.microsoft.com/office/drawing/2017/model3d" xmlns:o="urn:schemas-microsoft-com:office:office" xmlns:r="http://schemas.openxmlformats.org/officeDocument/2006/relationships" xmlns:m="http://schemas.openxmlformats.org/officeDocument/2006/math" xmlns:v="urn:schemas-microsoft-com:vml" xmlns:wp14="http://schemas.microsoft.com/office/word/2010/wordprocessingDrawing" xmlns:wp="http://schemas.openxmlformats.org/drawingml/2006/wordprocessingDrawing" xmlns:w10="urn:schemas-microsoft-com:office:word" xmlns:w="http://schemas.openxmlformats.org/wordprocessingml/2006/main" xmlns:w14="http://schemas.microsoft.com/office/word/2010/wordml" xmlns:w15="http://schemas.microsoft.com/office/word/2012/wordml" xmlns:w16cex="http://schemas.microsoft.com/office/word/2018/wordml/cex" xmlns:w16cid="http://schemas.microsoft.com/office/word/2016/wordml/cid" xmlns:w16="http://schemas.microsoft.com/office/word/2018/wordml" xmlns:w16sdtdh="http://schemas.microsoft.com/office/word/2020/wordml/sdtdatahash" xmlns:w16se="http://schemas.microsoft.com/office/word/2015/wordml/symex" xmlns:wpg="http://schemas.microsoft.com/office/word/2010/wordprocessingGroup" xmlns:wpi="http://schemas.microsoft.com/office/word/2010/wordprocessingInk" xmlns:wne="http://schemas.microsoft.com/office/word/2006/wordml" xmlns:wps="http://schemas.microsoft.com/office/word/2010/wordprocessingShape" mc:Ignorable="w14 w15 w16se w16cid w16 w16cex w16sdtdh wp14">
   <w:body>
     <w:p>
       <w:pPr>
@@ -103,7 +103,6 @@
                 <w:tab w:val="left" w:pos="3709"/>
               </w:tabs>
             </w:pPr>
-            <w:proofErr w:type="spellStart"/>
             <w:r>
               <w:rPr>
                 <w:rFonts w:ascii="Helvetica" w:hAnsi="Helvetica" w:cs="Helvetica"/>
@@ -114,7 +113,6 @@
               </w:rPr>
               <w:t>MembersController</w:t>
             </w:r>
-            <w:proofErr w:type="spellEnd"/>
           </w:p>
         </w:tc>
       </w:tr>
@@ -147,7 +145,6 @@
             <w:tcW w:w="2707" w:type="dxa"/>
           </w:tcPr>
           <w:p>
-            <w:proofErr w:type="spellStart"/>
             <w:r>
               <w:rPr>
                 <w:rFonts w:ascii="Helvetica" w:hAnsi="Helvetica" w:cs="Helvetica"/>
@@ -158,7 +155,6 @@
               </w:rPr>
               <w:t>MembersController</w:t>
             </w:r>
-            <w:proofErr w:type="spellEnd"/>
           </w:p>
         </w:tc>
       </w:tr>
@@ -310,20 +306,8 @@
                 <w:szCs w:val="18"/>
                 <w:shd w:val="clear" w:color="auto" w:fill="F8F9FA"/>
               </w:rPr>
-              <w:t xml:space="preserve"> </w:t>
-            </w:r>
-            <w:proofErr w:type="spellStart"/>
-            <w:r>
-              <w:rPr>
-                <w:rFonts w:ascii="Helvetica" w:hAnsi="Helvetica" w:cs="Helvetica"/>
-                <w:color w:val="000000"/>
-                <w:sz w:val="18"/>
-                <w:szCs w:val="18"/>
-                <w:shd w:val="clear" w:color="auto" w:fill="F8F9FA"/>
-              </w:rPr>
-              <w:t>ShopPolicy</w:t>
-            </w:r>
-            <w:proofErr w:type="spellEnd"/>
+              <w:t xml:space="preserve"> ShopPolicy</w:t>
+            </w:r>
             <w:r>
               <w:rPr>
                 <w:rFonts w:ascii="Helvetica" w:hAnsi="Helvetica" w:cs="Helvetica"/>
@@ -376,7 +360,6 @@
             <w:tcW w:w="2707" w:type="dxa"/>
           </w:tcPr>
           <w:p>
-            <w:proofErr w:type="spellStart"/>
             <w:r>
               <w:rPr>
                 <w:rFonts w:ascii="Helvetica" w:hAnsi="Helvetica" w:cs="Helvetica"/>
@@ -385,31 +368,8 @@
                 <w:szCs w:val="18"/>
                 <w:shd w:val="clear" w:color="auto" w:fill="F8F9FA"/>
               </w:rPr>
-              <w:t>ShopPolicy</w:t>
-            </w:r>
-            <w:proofErr w:type="spellEnd"/>
-            <w:r>
-              <w:rPr>
-                <w:rFonts w:ascii="Helvetica" w:hAnsi="Helvetica" w:cs="Helvetica"/>
-                <w:color w:val="000000"/>
-                <w:sz w:val="18"/>
-                <w:szCs w:val="18"/>
-                <w:shd w:val="clear" w:color="auto" w:fill="F8F9FA"/>
-              </w:rPr>
-              <w:t xml:space="preserve">, </w:t>
-            </w:r>
-            <w:proofErr w:type="spellStart"/>
-            <w:r>
-              <w:rPr>
-                <w:rFonts w:ascii="Helvetica" w:hAnsi="Helvetica" w:cs="Helvetica"/>
-                <w:color w:val="000000"/>
-                <w:sz w:val="18"/>
-                <w:szCs w:val="18"/>
-                <w:shd w:val="clear" w:color="auto" w:fill="F8F9FA"/>
-              </w:rPr>
-              <w:t>ShopDiscount</w:t>
-            </w:r>
-            <w:proofErr w:type="spellEnd"/>
+              <w:t>ShopPolicy, ShopDiscount</w:t>
+            </w:r>
           </w:p>
         </w:tc>
       </w:tr>
@@ -443,13 +403,8 @@
           </w:tcPr>
           <w:p>
             <w:r>
-              <w:t xml:space="preserve">User, </w:t>
-            </w:r>
-            <w:proofErr w:type="spellStart"/>
-            <w:r>
-              <w:t>ShoppingCart</w:t>
-            </w:r>
-            <w:proofErr w:type="spellEnd"/>
+              <w:t>User, ShoppingCart</w:t>
+            </w:r>
           </w:p>
         </w:tc>
       </w:tr>
@@ -657,11 +612,9 @@
             <w:tcW w:w="2707" w:type="dxa"/>
           </w:tcPr>
           <w:p>
-            <w:proofErr w:type="spellStart"/>
             <w:r>
               <w:t>ExternalServices</w:t>
             </w:r>
-            <w:proofErr w:type="spellEnd"/>
           </w:p>
         </w:tc>
       </w:tr>
@@ -694,14 +647,9 @@
             <w:tcW w:w="2707" w:type="dxa"/>
           </w:tcPr>
           <w:p>
-            <w:proofErr w:type="spellStart"/>
-            <w:r>
-              <w:t>ExternalService</w:t>
-            </w:r>
-            <w:r>
-              <w:t>s</w:t>
-            </w:r>
-            <w:proofErr w:type="spellEnd"/>
+            <w:r>
+              <w:t>ExternalServices</w:t>
+            </w:r>
           </w:p>
         </w:tc>
       </w:tr>
@@ -723,13 +671,21 @@
           <w:tcPr>
             <w:tcW w:w="8089" w:type="dxa"/>
           </w:tcPr>
-          <w:p/>
-        </w:tc>
-        <w:tc>
-          <w:tcPr>
-            <w:tcW w:w="2707" w:type="dxa"/>
-          </w:tcPr>
-          <w:p/>
+          <w:p>
+            <w:r>
+              <w:t>Founder of a shop is also treated as an owner of the same shop</w:t>
+            </w:r>
+          </w:p>
+        </w:tc>
+        <w:tc>
+          <w:tcPr>
+            <w:tcW w:w="2707" w:type="dxa"/>
+          </w:tcPr>
+          <w:p>
+            <w:r>
+              <w:t>Member, Shop</w:t>
+            </w:r>
+          </w:p>
         </w:tc>
       </w:tr>
       <w:tr>
@@ -750,40 +706,59 @@
           <w:tcPr>
             <w:tcW w:w="8089" w:type="dxa"/>
           </w:tcPr>
-          <w:p/>
-        </w:tc>
-        <w:tc>
-          <w:tcPr>
-            <w:tcW w:w="2707" w:type="dxa"/>
-          </w:tcPr>
-          <w:p/>
-        </w:tc>
-      </w:tr>
-      <w:tr>
-        <w:trPr>
-          <w:trHeight w:val="315"/>
-        </w:trPr>
-        <w:tc>
-          <w:tcPr>
-            <w:tcW w:w="1129" w:type="dxa"/>
-          </w:tcPr>
-          <w:p>
-            <w:r>
-              <w:t>14</w:t>
-            </w:r>
-          </w:p>
-        </w:tc>
-        <w:tc>
-          <w:tcPr>
-            <w:tcW w:w="8089" w:type="dxa"/>
-          </w:tcPr>
-          <w:p/>
-        </w:tc>
-        <w:tc>
-          <w:tcPr>
-            <w:tcW w:w="2707" w:type="dxa"/>
-          </w:tcPr>
-          <w:p/>
+          <w:p>
+            <w:r>
+              <w:t>Assignee can not be an assigner of itself</w:t>
+            </w:r>
+          </w:p>
+        </w:tc>
+        <w:tc>
+          <w:tcPr>
+            <w:tcW w:w="2707" w:type="dxa"/>
+          </w:tcPr>
+          <w:p>
+            <w:r>
+              <w:t>Assigner, Memeber</w:t>
+            </w:r>
+          </w:p>
+        </w:tc>
+      </w:tr>
+      <w:tr>
+        <w:trPr>
+          <w:trHeight w:val="315"/>
+        </w:trPr>
+        <w:tc>
+          <w:tcPr>
+            <w:tcW w:w="1129" w:type="dxa"/>
+          </w:tcPr>
+          <w:p>
+            <w:r>
+              <w:t>1</w:t>
+            </w:r>
+            <w:r>
+              <w:t>4</w:t>
+            </w:r>
+          </w:p>
+        </w:tc>
+        <w:tc>
+          <w:tcPr>
+            <w:tcW w:w="8089" w:type="dxa"/>
+          </w:tcPr>
+          <w:p>
+            <w:r>
+              <w:t>Assignee can not assign member from his assignment chain</w:t>
+            </w:r>
+          </w:p>
+        </w:tc>
+        <w:tc>
+          <w:tcPr>
+            <w:tcW w:w="2707" w:type="dxa"/>
+          </w:tcPr>
+          <w:p>
+            <w:r>
+              <w:t>Assigner, Memeber</w:t>
+            </w:r>
+          </w:p>
         </w:tc>
       </w:tr>
       <w:tr>
@@ -826,7 +801,7 @@
 </file>
 
 <file path=word/numbering.xml><?xml version="1.0" encoding="utf-8"?>
-<w:numbering xmlns:wpc="http://schemas.microsoft.com/office/word/2010/wordprocessingCanvas" xmlns:cx="http://schemas.microsoft.com/office/drawing/2014/chartex" xmlns:cx1="http://schemas.microsoft.com/office/drawing/2015/9/8/chartex" xmlns:cx2="http://schemas.microsoft.com/office/drawing/2015/10/21/chartex" xmlns:cx3="http://schemas.microsoft.com/office/drawing/2016/5/9/chartex" xmlns:cx4="http://schemas.microsoft.com/office/drawing/2016/5/10/chartex" xmlns:cx5="http://schemas.microsoft.com/office/drawing/2016/5/11/chartex" xmlns:cx6="http://schemas.microsoft.com/office/drawing/2016/5/12/chartex" xmlns:cx7="http://schemas.microsoft.com/office/drawing/2016/5/13/chartex" xmlns:cx8="http://schemas.microsoft.com/office/drawing/2016/5/14/chartex" xmlns:mc="http://schemas.openxmlformats.org/markup-compatibility/2006" xmlns:aink="http://schemas.microsoft.com/office/drawing/2016/ink" xmlns:am3d="http://schemas.microsoft.com/office/drawing/2017/model3d" xmlns:o="urn:schemas-microsoft-com:office:office" xmlns:r="http://schemas.openxmlformats.org/officeDocument/2006/relationships" xmlns:m="http://schemas.openxmlformats.org/officeDocument/2006/math" xmlns:v="urn:schemas-microsoft-com:vml" xmlns:wp14="http://schemas.microsoft.com/office/word/2010/wordprocessingDrawing" xmlns:wp="http://schemas.openxmlformats.org/drawingml/2006/wordprocessingDrawing" xmlns:w10="urn:schemas-microsoft-com:office:word" xmlns:w="http://schemas.openxmlformats.org/wordprocessingml/2006/main" xmlns:w14="http://schemas.microsoft.com/office/word/2010/wordml" xmlns:w15="http://schemas.microsoft.com/office/word/2012/wordml" xmlns:w16cex="http://schemas.microsoft.com/office/word/2018/wordml/cex" xmlns:w16cid="http://schemas.microsoft.com/office/word/2016/wordml/cid" xmlns:w16="http://schemas.microsoft.com/office/word/2018/wordml" xmlns:w16se="http://schemas.microsoft.com/office/word/2015/wordml/symex" xmlns:wpg="http://schemas.microsoft.com/office/word/2010/wordprocessingGroup" xmlns:wpi="http://schemas.microsoft.com/office/word/2010/wordprocessingInk" xmlns:wne="http://schemas.microsoft.com/office/word/2006/wordml" xmlns:wps="http://schemas.microsoft.com/office/word/2010/wordprocessingShape" mc:Ignorable="w14 w15 w16se w16cid w16 w16cex wp14">
+<w:numbering xmlns:wpc="http://schemas.microsoft.com/office/word/2010/wordprocessingCanvas" xmlns:cx="http://schemas.microsoft.com/office/drawing/2014/chartex" xmlns:cx1="http://schemas.microsoft.com/office/drawing/2015/9/8/chartex" xmlns:cx2="http://schemas.microsoft.com/office/drawing/2015/10/21/chartex" xmlns:cx3="http://schemas.microsoft.com/office/drawing/2016/5/9/chartex" xmlns:cx4="http://schemas.microsoft.com/office/drawing/2016/5/10/chartex" xmlns:cx5="http://schemas.microsoft.com/office/drawing/2016/5/11/chartex" xmlns:cx6="http://schemas.microsoft.com/office/drawing/2016/5/12/chartex" xmlns:cx7="http://schemas.microsoft.com/office/drawing/2016/5/13/chartex" xmlns:cx8="http://schemas.microsoft.com/office/drawing/2016/5/14/chartex" xmlns:mc="http://schemas.openxmlformats.org/markup-compatibility/2006" xmlns:aink="http://schemas.microsoft.com/office/drawing/2016/ink" xmlns:am3d="http://schemas.microsoft.com/office/drawing/2017/model3d" xmlns:o="urn:schemas-microsoft-com:office:office" xmlns:r="http://schemas.openxmlformats.org/officeDocument/2006/relationships" xmlns:m="http://schemas.openxmlformats.org/officeDocument/2006/math" xmlns:v="urn:schemas-microsoft-com:vml" xmlns:wp14="http://schemas.microsoft.com/office/word/2010/wordprocessingDrawing" xmlns:wp="http://schemas.openxmlformats.org/drawingml/2006/wordprocessingDrawing" xmlns:w10="urn:schemas-microsoft-com:office:word" xmlns:w="http://schemas.openxmlformats.org/wordprocessingml/2006/main" xmlns:w14="http://schemas.microsoft.com/office/word/2010/wordml" xmlns:w15="http://schemas.microsoft.com/office/word/2012/wordml" xmlns:w16cex="http://schemas.microsoft.com/office/word/2018/wordml/cex" xmlns:w16cid="http://schemas.microsoft.com/office/word/2016/wordml/cid" xmlns:w16="http://schemas.microsoft.com/office/word/2018/wordml" xmlns:w16sdtdh="http://schemas.microsoft.com/office/word/2020/wordml/sdtdatahash" xmlns:w16se="http://schemas.microsoft.com/office/word/2015/wordml/symex" xmlns:wpg="http://schemas.microsoft.com/office/word/2010/wordprocessingGroup" xmlns:wpi="http://schemas.microsoft.com/office/word/2010/wordprocessingInk" xmlns:wne="http://schemas.microsoft.com/office/word/2006/wordml" xmlns:wps="http://schemas.microsoft.com/office/word/2010/wordprocessingShape" mc:Ignorable="w14 w15 w16se w16cid w16 w16cex w16sdtdh wp14">
   <w:abstractNum w:abstractNumId="0" w15:restartNumberingAfterBreak="0">
     <w:nsid w:val="6DEE17DA"/>
     <w:multiLevelType w:val="hybridMultilevel"/>
@@ -940,14 +915,14 @@
       </w:rPr>
     </w:lvl>
   </w:abstractNum>
-  <w:num w:numId="1">
+  <w:num w:numId="1" w16cid:durableId="38553942">
     <w:abstractNumId w:val="0"/>
   </w:num>
 </w:numbering>
 </file>
 
 <file path=word/styles.xml><?xml version="1.0" encoding="utf-8"?>
-<w:styles xmlns:mc="http://schemas.openxmlformats.org/markup-compatibility/2006" xmlns:r="http://schemas.openxmlformats.org/officeDocument/2006/relationships" xmlns:w="http://schemas.openxmlformats.org/wordprocessingml/2006/main" xmlns:w14="http://schemas.microsoft.com/office/word/2010/wordml" xmlns:w15="http://schemas.microsoft.com/office/word/2012/wordml" xmlns:w16cex="http://schemas.microsoft.com/office/word/2018/wordml/cex" xmlns:w16cid="http://schemas.microsoft.com/office/word/2016/wordml/cid" xmlns:w16="http://schemas.microsoft.com/office/word/2018/wordml" xmlns:w16se="http://schemas.microsoft.com/office/word/2015/wordml/symex" mc:Ignorable="w14 w15 w16se w16cid w16 w16cex">
+<w:styles xmlns:mc="http://schemas.openxmlformats.org/markup-compatibility/2006" xmlns:r="http://schemas.openxmlformats.org/officeDocument/2006/relationships" xmlns:w="http://schemas.openxmlformats.org/wordprocessingml/2006/main" xmlns:w14="http://schemas.microsoft.com/office/word/2010/wordml" xmlns:w15="http://schemas.microsoft.com/office/word/2012/wordml" xmlns:w16cex="http://schemas.microsoft.com/office/word/2018/wordml/cex" xmlns:w16cid="http://schemas.microsoft.com/office/word/2016/wordml/cid" xmlns:w16="http://schemas.microsoft.com/office/word/2018/wordml" xmlns:w16sdtdh="http://schemas.microsoft.com/office/word/2020/wordml/sdtdatahash" xmlns:w16se="http://schemas.microsoft.com/office/word/2015/wordml/symex" mc:Ignorable="w14 w15 w16se w16cid w16 w16cex w16sdtdh">
   <w:docDefaults>
     <w:rPrDefault>
       <w:rPr>

</xml_diff>